<commit_message>
jar & doc updated
</commit_message>
<xml_diff>
--- a/Requirements-Caprib.docx
+++ b/Requirements-Caprib.docx
@@ -189,6 +189,38 @@
           <w:lang w:val="en-CA"/>
         </w:rPr>
       </w:pPr>
+      <w:proofErr w:type="spellStart"/>
+      <w:proofErr w:type="gramStart"/>
+      <w:r>
+        <w:rPr>
+          <w:lang w:val="en-CA"/>
+        </w:rPr>
+        <w:t>sudo</w:t>
+      </w:r>
+      <w:proofErr w:type="spellEnd"/>
+      <w:proofErr w:type="gramEnd"/>
+      <w:r>
+        <w:rPr>
+          <w:lang w:val="en-CA"/>
+        </w:rPr>
+        <w:t xml:space="preserve"> apt install default-</w:t>
+      </w:r>
+      <w:proofErr w:type="spellStart"/>
+      <w:r>
+        <w:rPr>
+          <w:lang w:val="en-CA"/>
+        </w:rPr>
+        <w:t>jre</w:t>
+      </w:r>
+      <w:proofErr w:type="spellEnd"/>
+    </w:p>
+    <w:p>
+      <w:pPr>
+        <w:jc w:val="both"/>
+        <w:rPr>
+          <w:lang w:val="en-CA"/>
+        </w:rPr>
+      </w:pPr>
       <w:r>
         <w:rPr>
           <w:lang w:val="en-CA"/>
@@ -226,8 +258,6 @@
           <w:lang w:val="en-CA"/>
         </w:rPr>
       </w:pPr>
-      <w:bookmarkStart w:id="0" w:name="_GoBack"/>
-      <w:bookmarkEnd w:id="0"/>
       <w:r>
         <w:rPr>
           <w:lang w:val="en-CA"/>
@@ -246,7 +276,7 @@
         <w:rPr>
           <w:lang w:val="en-US"/>
         </w:rPr>
-        <w:t>MySQL</w:t>
+        <w:t>XAMPP</w:t>
       </w:r>
     </w:p>
     <w:p>
@@ -316,7 +346,7 @@
                                 <w:lang w:val="en-CA"/>
                               </w:rPr>
                             </w:pPr>
-                            <w:bookmarkStart w:id="1" w:name="_Ref506974758"/>
+                            <w:bookmarkStart w:id="0" w:name="_Ref506974758"/>
                             <w:r>
                               <w:rPr>
                                 <w:lang w:val="en-CA"/>
@@ -354,7 +384,7 @@
                               </w:rPr>
                               <w:fldChar w:fldCharType="end"/>
                             </w:r>
-                            <w:bookmarkEnd w:id="1"/>
+                            <w:bookmarkEnd w:id="0"/>
                             <w:r>
                               <w:rPr>
                                 <w:lang w:val="en-CA"/>
@@ -496,7 +526,35 @@
             <w:rStyle w:val="Hyperlink"/>
             <w:lang w:val="en-US"/>
           </w:rPr>
-          <w:t>https://www.apachefriends.org/index.html</w:t>
+          <w:t>https://www.apachefrie</w:t>
+        </w:r>
+        <w:r>
+          <w:rPr>
+            <w:rStyle w:val="Hyperlink"/>
+            <w:lang w:val="en-US"/>
+          </w:rPr>
+          <w:t>n</w:t>
+        </w:r>
+        <w:r>
+          <w:rPr>
+            <w:rStyle w:val="Hyperlink"/>
+            <w:lang w:val="en-US"/>
+          </w:rPr>
+          <w:t>ds.o</w:t>
+        </w:r>
+        <w:r>
+          <w:rPr>
+            <w:rStyle w:val="Hyperlink"/>
+            <w:lang w:val="en-US"/>
+          </w:rPr>
+          <w:t>r</w:t>
+        </w:r>
+        <w:r>
+          <w:rPr>
+            <w:rStyle w:val="Hyperlink"/>
+            <w:lang w:val="en-US"/>
+          </w:rPr>
+          <w:t>g/index.html</w:t>
         </w:r>
       </w:hyperlink>
       <w:r>
@@ -605,7 +663,39 @@
         <w:jc w:val="both"/>
       </w:pPr>
       <w:r>
-        <w:t xml:space="preserve">Download and follow instructions </w:t>
+        <w:t xml:space="preserve">For </w:t>
+      </w:r>
+      <w:r>
+        <w:t xml:space="preserve">Windows and </w:t>
+      </w:r>
+      <w:r>
+        <w:t>Linux</w:t>
+      </w:r>
+      <w:r>
+        <w:t xml:space="preserve"> </w:t>
+      </w:r>
+      <w:r>
+        <w:t xml:space="preserve">download </w:t>
+      </w:r>
+      <w:proofErr w:type="spellStart"/>
+      <w:r>
+        <w:t>Xampp</w:t>
+      </w:r>
+      <w:proofErr w:type="spellEnd"/>
+      <w:r>
+        <w:t xml:space="preserve"> version</w:t>
+      </w:r>
+      <w:r>
+        <w:t xml:space="preserve"> </w:t>
+      </w:r>
+      <w:r>
+        <w:rPr>
+          <w:rFonts w:ascii="Arial"/>
+          <w:color w:val="333333"/>
+          <w:shd w:val="clear" w:color="auto" w:fill="FFFFFF"/>
+          <w:lang w:val="en-CA"/>
+        </w:rPr>
+        <w:t>7.3.0-0</w:t>
       </w:r>
     </w:p>
     <w:p>
@@ -618,6 +708,49 @@
         <w:jc w:val="both"/>
       </w:pPr>
       <w:r>
+        <w:t xml:space="preserve">For </w:t>
+      </w:r>
+      <w:r>
+        <w:t>OS X</w:t>
+      </w:r>
+      <w:r>
+        <w:t xml:space="preserve"> download </w:t>
+      </w:r>
+      <w:proofErr w:type="spellStart"/>
+      <w:r>
+        <w:t>Xampp</w:t>
+      </w:r>
+      <w:proofErr w:type="spellEnd"/>
+      <w:r>
+        <w:t xml:space="preserve"> version </w:t>
+      </w:r>
+      <w:r>
+        <w:t>5.6.39</w:t>
+      </w:r>
+    </w:p>
+    <w:p>
+      <w:pPr>
+        <w:pStyle w:val="NoSpacing"/>
+        <w:numPr>
+          <w:ilvl w:val="0"/>
+          <w:numId w:val="1"/>
+        </w:numPr>
+        <w:jc w:val="both"/>
+      </w:pPr>
+      <w:r>
+        <w:t xml:space="preserve">Download and follow instructions </w:t>
+      </w:r>
+    </w:p>
+    <w:p>
+      <w:pPr>
+        <w:pStyle w:val="NoSpacing"/>
+        <w:numPr>
+          <w:ilvl w:val="0"/>
+          <w:numId w:val="1"/>
+        </w:numPr>
+        <w:jc w:val="both"/>
+      </w:pPr>
+      <w:r>
         <w:t>C</w:t>
       </w:r>
       <w:r>
@@ -647,6 +780,8 @@
       <w:r>
         <w:fldChar w:fldCharType="end"/>
       </w:r>
+      <w:bookmarkStart w:id="1" w:name="_GoBack"/>
+      <w:bookmarkEnd w:id="1"/>
     </w:p>
     <w:p>
       <w:pPr>
@@ -785,19 +920,38 @@
       </w:pPr>
       <w:r>
         <w:rPr>
-          <w:i/>
-          <w:lang w:val="en-CA"/>
-        </w:rPr>
+          <w:rFonts w:ascii="Arial"/>
+          <w:color w:val="333333"/>
+          <w:shd w:val="clear" w:color="auto" w:fill="FFFFFF"/>
+          <w:lang w:val="en-CA"/>
+        </w:rPr>
+        <w:t>./</w:t>
+      </w:r>
+      <w:proofErr w:type="spellStart"/>
+      <w:r>
+        <w:rPr>
+          <w:rFonts w:ascii="Arial"/>
+          <w:color w:val="333333"/>
+          <w:shd w:val="clear" w:color="auto" w:fill="FFFFFF"/>
+          <w:lang w:val="en-CA"/>
+        </w:rPr>
+        <w:t>xampp</w:t>
+      </w:r>
+      <w:proofErr w:type="spellEnd"/>
+      <w:r>
+        <w:rPr>
+          <w:rFonts w:ascii="Arial"/>
+          <w:color w:val="333333"/>
+          <w:shd w:val="clear" w:color="auto" w:fill="FFFFFF"/>
+          <w:lang w:val="en-CA"/>
+        </w:rPr>
+        <w:t>-li./xampp-linux-x64-7.3.0-0-installer.run-installer.run</w:t>
+      </w:r>
+      <w:r>
         <w:t xml:space="preserve"> </w:t>
       </w:r>
       <w:r>
-        <w:rPr>
-          <w:i/>
-        </w:rPr>
-        <w:t>./xampp-linux-x64-5.6.20-0-installer.run</w:t>
-      </w:r>
-      <w:r>
-        <w:t xml:space="preserve"> (</w:t>
+        <w:t>(</w:t>
       </w:r>
       <w:r>
         <w:rPr>
@@ -886,7 +1040,6 @@
         </w:rPr>
       </w:pPr>
       <w:r>
-        <w:lastRenderedPageBreak/>
         <w:t xml:space="preserve">Figure </w:t>
       </w:r>
       <w:r>
@@ -934,14 +1087,10 @@
         <w:jc w:val="both"/>
       </w:pPr>
       <w:r>
-        <w:rPr>
-          <w:noProof/>
-          <w:lang w:eastAsia="fr-CA"/>
-        </w:rPr>
         <w:drawing>
-          <wp:inline distT="0" distB="0" distL="0" distR="0" wp14:anchorId="6EEBDD8B" wp14:editId="699F1006">
-            <wp:extent cx="3623619" cy="1191808"/>
-            <wp:effectExtent l="0" t="0" r="0" b="8890"/>
+          <wp:inline distT="0" distB="0" distL="0" distR="0" wp14:anchorId="4914B2B7" wp14:editId="6BF032A1">
+            <wp:extent cx="5486400" cy="1600200"/>
+            <wp:effectExtent l="0" t="0" r="0" b="0"/>
             <wp:docPr id="1" name="Picture 1"/>
             <wp:cNvGraphicFramePr>
               <a:graphicFrameLocks xmlns:a="http://schemas.openxmlformats.org/drawingml/2006/main" noChangeAspect="1"/>
@@ -953,27 +1102,20 @@
                     <pic:cNvPr id="0" name=""/>
                     <pic:cNvPicPr/>
                   </pic:nvPicPr>
-                  <pic:blipFill rotWithShape="1">
+                  <pic:blipFill>
                     <a:blip r:embed="rId11"/>
-                    <a:srcRect l="20669" t="29453" r="13164" b="31843"/>
-                    <a:stretch/>
+                    <a:stretch>
+                      <a:fillRect/>
+                    </a:stretch>
                   </pic:blipFill>
-                  <pic:spPr bwMode="auto">
+                  <pic:spPr>
                     <a:xfrm>
                       <a:off x="0" y="0"/>
-                      <a:ext cx="3630169" cy="1193962"/>
+                      <a:ext cx="5486400" cy="1600200"/>
                     </a:xfrm>
                     <a:prstGeom prst="rect">
                       <a:avLst/>
                     </a:prstGeom>
-                    <a:ln>
-                      <a:noFill/>
-                    </a:ln>
-                    <a:extLst>
-                      <a:ext uri="{53640926-AAD7-44D8-BBD7-CCE9431645EC}">
-                        <a14:shadowObscured xmlns:a14="http://schemas.microsoft.com/office/drawing/2010/main"/>
-                      </a:ext>
-                    </a:extLst>
                   </pic:spPr>
                 </pic:pic>
               </a:graphicData>
@@ -1531,6 +1673,7 @@
         <w:rPr>
           <w:lang w:val="en-CA"/>
         </w:rPr>
+        <w:lastRenderedPageBreak/>
         <w:t>Start Caprib</w:t>
       </w:r>
     </w:p>
@@ -2041,6 +2184,7 @@
   <w:style w:type="character" w:default="1" w:styleId="DefaultParagraphFont">
     <w:name w:val="Default Paragraph Font"/>
     <w:uiPriority w:val="1"/>
+    <w:semiHidden/>
     <w:unhideWhenUsed/>
   </w:style>
   <w:style w:type="table" w:default="1" w:styleId="TableNormal">
@@ -2504,6 +2648,7 @@
   <w:style w:type="character" w:default="1" w:styleId="DefaultParagraphFont">
     <w:name w:val="Default Paragraph Font"/>
     <w:uiPriority w:val="1"/>
+    <w:semiHidden/>
     <w:unhideWhenUsed/>
   </w:style>
   <w:style w:type="table" w:default="1" w:styleId="TableNormal">
@@ -3025,7 +3170,7 @@
 </file>
 
 <file path=customXml/itemProps1.xml><?xml version="1.0" encoding="utf-8"?>
-<ds:datastoreItem xmlns:ds="http://schemas.openxmlformats.org/officeDocument/2006/customXml" ds:itemID="{CA09F5E7-CE90-4E3D-876F-AB7552070CE1}">
+<ds:datastoreItem xmlns:ds="http://schemas.openxmlformats.org/officeDocument/2006/customXml" ds:itemID="{49E56B54-A7F6-4E79-8EC8-9975A8467C49}">
   <ds:schemaRefs>
     <ds:schemaRef ds:uri="http://schemas.openxmlformats.org/officeDocument/2006/bibliography"/>
   </ds:schemaRefs>

</xml_diff>

<commit_message>
jar & tutorial update
</commit_message>
<xml_diff>
--- a/Requirements-Caprib.docx
+++ b/Requirements-Caprib.docx
@@ -132,49 +132,7 @@
             <w:rStyle w:val="Hyperlink"/>
             <w:lang w:val="en-CA"/>
           </w:rPr>
-          <w:t>https://www.java.com/fr/downloa</w:t>
-        </w:r>
-        <w:r>
-          <w:rPr>
-            <w:rStyle w:val="Hyperlink"/>
-            <w:lang w:val="en-CA"/>
-          </w:rPr>
-          <w:t>d</w:t>
-        </w:r>
-        <w:r>
-          <w:rPr>
-            <w:rStyle w:val="Hyperlink"/>
-            <w:lang w:val="en-CA"/>
-          </w:rPr>
-          <w:t>/man</w:t>
-        </w:r>
-        <w:r>
-          <w:rPr>
-            <w:rStyle w:val="Hyperlink"/>
-            <w:lang w:val="en-CA"/>
-          </w:rPr>
-          <w:t>u</w:t>
-        </w:r>
-        <w:r>
-          <w:rPr>
-            <w:rStyle w:val="Hyperlink"/>
-            <w:lang w:val="en-CA"/>
-          </w:rPr>
-          <w:t>al.j</w:t>
-        </w:r>
-        <w:r>
-          <w:rPr>
-            <w:rStyle w:val="Hyperlink"/>
-            <w:lang w:val="en-CA"/>
-          </w:rPr>
-          <w:t>s</w:t>
-        </w:r>
-        <w:r>
-          <w:rPr>
-            <w:rStyle w:val="Hyperlink"/>
-            <w:lang w:val="en-CA"/>
-          </w:rPr>
-          <w:t>p</w:t>
+          <w:t>https://www.java.com/fr/download/manual.jsp</w:t>
         </w:r>
       </w:hyperlink>
     </w:p>
@@ -263,21 +221,7 @@
             <w:rStyle w:val="Hyperlink"/>
             <w:lang w:val="en-CA"/>
           </w:rPr>
-          <w:t>https://www.oracle.com/technetwork/java/javase/</w:t>
-        </w:r>
-        <w:r>
-          <w:rPr>
-            <w:rStyle w:val="Hyperlink"/>
-            <w:lang w:val="en-CA"/>
-          </w:rPr>
-          <w:t>d</w:t>
-        </w:r>
-        <w:r>
-          <w:rPr>
-            <w:rStyle w:val="Hyperlink"/>
-            <w:lang w:val="en-CA"/>
-          </w:rPr>
-          <w:t>ownloads/index.html</w:t>
+          <w:t>https://www.oracle.com/technetwork/java/javase/downloads/index.html</w:t>
         </w:r>
       </w:hyperlink>
     </w:p>
@@ -815,6 +759,23 @@
         <w:pStyle w:val="NoSpacing"/>
         <w:jc w:val="both"/>
       </w:pPr>
+      <w:r>
+        <w:t xml:space="preserve">Start </w:t>
+      </w:r>
+      <w:proofErr w:type="spellStart"/>
+      <w:r>
+        <w:t>Xampp</w:t>
+      </w:r>
+      <w:proofErr w:type="spellEnd"/>
+      <w:r>
+        <w:t xml:space="preserve"> form the </w:t>
+      </w:r>
+      <w:r>
+        <w:t>executable</w:t>
+      </w:r>
+      <w:r>
+        <w:t>.</w:t>
+      </w:r>
     </w:p>
     <w:p>
       <w:pPr>
@@ -1045,14 +1006,27 @@
       <w:r>
         <w:t xml:space="preserve">Figure </w:t>
       </w:r>
-      <w:fldSimple w:instr=" SEQ Figure \* ARABIC ">
-        <w:r>
-          <w:rPr>
-            <w:noProof/>
-          </w:rPr>
-          <w:t>2</w:t>
-        </w:r>
-      </w:fldSimple>
+      <w:r>
+        <w:fldChar w:fldCharType="begin"/>
+      </w:r>
+      <w:r>
+        <w:instrText xml:space="preserve"> SEQ Figure \* ARABIC </w:instrText>
+      </w:r>
+      <w:r>
+        <w:fldChar w:fldCharType="separate"/>
+      </w:r>
+      <w:r>
+        <w:rPr>
+          <w:noProof/>
+        </w:rPr>
+        <w:t>2</w:t>
+      </w:r>
+      <w:r>
+        <w:rPr>
+          <w:noProof/>
+        </w:rPr>
+        <w:fldChar w:fldCharType="end"/>
+      </w:r>
       <w:r>
         <w:t xml:space="preserve"> </w:t>
       </w:r>
@@ -1270,10 +1244,23 @@
           <w:i/>
           <w:lang w:val="en-CA"/>
         </w:rPr>
-        <w:t xml:space="preserve"> stop</w:t>
-      </w:r>
-      <w:bookmarkStart w:id="2" w:name="_GoBack"/>
-      <w:bookmarkEnd w:id="2"/>
+        <w:t xml:space="preserve"> </w:t>
+      </w:r>
+      <w:proofErr w:type="spellStart"/>
+      <w:r>
+        <w:rPr>
+          <w:i/>
+          <w:lang w:val="en-CA"/>
+        </w:rPr>
+        <w:t>stop</w:t>
+      </w:r>
+      <w:r>
+        <w:rPr>
+          <w:lang w:val="en-CA"/>
+        </w:rPr>
+        <w:t>l</w:t>
+      </w:r>
+      <w:proofErr w:type="spellEnd"/>
     </w:p>
     <w:p>
       <w:pPr>
@@ -1468,7 +1455,31 @@
         <w:rPr>
           <w:lang w:val="en-CA"/>
         </w:rPr>
-        <w:t xml:space="preserve">CAPRIP use Blast+ to compare protein fasta files with a nucleotides database, </w:t>
+        <w:t xml:space="preserve">CAPRIP use Blast+ </w:t>
+      </w:r>
+      <w:r>
+        <w:rPr>
+          <w:lang w:val="en-CA"/>
+        </w:rPr>
+        <w:t>version 2.</w:t>
+      </w:r>
+      <w:r>
+        <w:rPr>
+          <w:lang w:val="en-CA"/>
+        </w:rPr>
+        <w:t>9.0</w:t>
+      </w:r>
+      <w:r>
+        <w:rPr>
+          <w:lang w:val="en-CA"/>
+        </w:rPr>
+        <w:t xml:space="preserve"> </w:t>
+      </w:r>
+      <w:r>
+        <w:rPr>
+          <w:lang w:val="en-CA"/>
+        </w:rPr>
+        <w:t xml:space="preserve">to compare protein fasta files with a nucleotides database, </w:t>
       </w:r>
       <w:r>
         <w:rPr>
@@ -1510,86 +1521,6 @@
       <w:pPr>
         <w:jc w:val="both"/>
         <w:rPr>
-          <w:lang w:val="en-CA"/>
-        </w:rPr>
-      </w:pPr>
-      <w:r>
-        <w:rPr>
-          <w:color w:val="000000"/>
-          <w:shd w:val="clear" w:color="auto" w:fill="FFFFFF"/>
-          <w:lang w:val="en-CA"/>
-        </w:rPr>
-        <w:t xml:space="preserve">In Linux </w:t>
-      </w:r>
-      <w:r>
-        <w:rPr>
-          <w:color w:val="000000"/>
-          <w:shd w:val="clear" w:color="auto" w:fill="FFFFFF"/>
-          <w:lang w:val="en-CA"/>
-        </w:rPr>
-        <w:t>by using this command line:</w:t>
-      </w:r>
-    </w:p>
-    <w:p>
-      <w:pPr>
-        <w:jc w:val="both"/>
-        <w:rPr>
-          <w:lang w:val="en-CA"/>
-        </w:rPr>
-      </w:pPr>
-      <w:r>
-        <w:rPr>
-          <w:lang w:val="en-CA"/>
-        </w:rPr>
-        <w:tab/>
-      </w:r>
-      <w:proofErr w:type="spellStart"/>
-      <w:r>
-        <w:rPr>
-          <w:lang w:val="en-CA"/>
-        </w:rPr>
-        <w:t>Sudo</w:t>
-      </w:r>
-      <w:proofErr w:type="spellEnd"/>
-      <w:r>
-        <w:rPr>
-          <w:lang w:val="en-CA"/>
-        </w:rPr>
-        <w:t xml:space="preserve"> apt install </w:t>
-      </w:r>
-      <w:proofErr w:type="spellStart"/>
-      <w:r>
-        <w:rPr>
-          <w:lang w:val="en-CA"/>
-        </w:rPr>
-        <w:t>ncbi</w:t>
-      </w:r>
-      <w:proofErr w:type="spellEnd"/>
-      <w:r>
-        <w:rPr>
-          <w:lang w:val="en-CA"/>
-        </w:rPr>
-        <w:t>-blast+</w:t>
-      </w:r>
-    </w:p>
-    <w:p>
-      <w:pPr>
-        <w:jc w:val="both"/>
-        <w:rPr>
-          <w:lang w:val="en-CA"/>
-        </w:rPr>
-      </w:pPr>
-      <w:r>
-        <w:rPr>
-          <w:lang w:val="en-CA"/>
-        </w:rPr>
-        <w:t>In Mac:</w:t>
-      </w:r>
-    </w:p>
-    <w:p>
-      <w:pPr>
-        <w:jc w:val="both"/>
-        <w:rPr>
           <w:rFonts w:ascii="Arial" w:hAnsi="Arial" w:cs="Arial"/>
           <w:color w:val="333333"/>
           <w:shd w:val="clear" w:color="auto" w:fill="FFFFFF"/>
@@ -1637,42 +1568,21 @@
             <w:rStyle w:val="Hyperlink"/>
             <w:lang w:val="en-CA"/>
           </w:rPr>
-          <w:t>ftp://ftp.ncbi.nih.go</w:t>
+          <w:t>ftp://ftp.ncbi.nih.gov/blast/executables/blas</w:t>
         </w:r>
         <w:r>
           <w:rPr>
             <w:rStyle w:val="Hyperlink"/>
             <w:lang w:val="en-CA"/>
           </w:rPr>
-          <w:t>v</w:t>
+          <w:t>t</w:t>
         </w:r>
         <w:r>
           <w:rPr>
             <w:rStyle w:val="Hyperlink"/>
             <w:lang w:val="en-CA"/>
           </w:rPr>
-          <w:t>/</w:t>
-        </w:r>
-        <w:r>
-          <w:rPr>
-            <w:rStyle w:val="Hyperlink"/>
-            <w:lang w:val="en-CA"/>
-          </w:rPr>
-          <w:t>blast/exec</w:t>
-        </w:r>
-        <w:r>
-          <w:rPr>
-            <w:rStyle w:val="Hyperlink"/>
-            <w:lang w:val="en-CA"/>
-          </w:rPr>
-          <w:t>u</w:t>
-        </w:r>
-        <w:r>
-          <w:rPr>
-            <w:rStyle w:val="Hyperlink"/>
-            <w:lang w:val="en-CA"/>
-          </w:rPr>
-          <w:t>tables/blast+/2.7.1/</w:t>
+          <w:t>+/2.9.0/</w:t>
         </w:r>
       </w:hyperlink>
     </w:p>
@@ -1695,84 +1605,223 @@
         <w:rPr>
           <w:lang w:val="en-CA"/>
         </w:rPr>
+        <w:t>Start Caprib</w:t>
+      </w:r>
+    </w:p>
+    <w:p>
+      <w:pPr>
+        <w:jc w:val="both"/>
+        <w:rPr>
+          <w:lang w:val="en-CA"/>
+        </w:rPr>
+      </w:pPr>
+      <w:r>
+        <w:rPr>
+          <w:lang w:val="en-CA"/>
+        </w:rPr>
+        <w:t xml:space="preserve">Windows: double click in the </w:t>
+      </w:r>
+      <w:r>
+        <w:rPr>
+          <w:lang w:val="en-CA"/>
+        </w:rPr>
+        <w:t>C</w:t>
+      </w:r>
+      <w:r>
+        <w:rPr>
+          <w:lang w:val="en-CA"/>
+        </w:rPr>
+        <w:t>aprib</w:t>
+      </w:r>
+      <w:r>
+        <w:rPr>
+          <w:lang w:val="en-CA"/>
+        </w:rPr>
+        <w:t>201</w:t>
+      </w:r>
+      <w:r>
+        <w:rPr>
+          <w:lang w:val="en-CA"/>
+        </w:rPr>
+        <w:t>9</w:t>
+      </w:r>
+      <w:r>
+        <w:rPr>
+          <w:lang w:val="en-CA"/>
+        </w:rPr>
+        <w:t>.jar</w:t>
+      </w:r>
+    </w:p>
+    <w:p>
+      <w:pPr>
+        <w:jc w:val="both"/>
+        <w:rPr>
+          <w:lang w:val="en-CA"/>
+        </w:rPr>
+      </w:pPr>
+      <w:r>
+        <w:rPr>
+          <w:lang w:val="en-CA"/>
+        </w:rPr>
+        <w:t>Linux/M</w:t>
+      </w:r>
+      <w:r>
+        <w:rPr>
+          <w:lang w:val="en-CA"/>
+        </w:rPr>
+        <w:t>ac: type in the terminal: java -</w:t>
+      </w:r>
+      <w:r>
+        <w:rPr>
+          <w:lang w:val="en-CA"/>
+        </w:rPr>
+        <w:t xml:space="preserve">jar </w:t>
+      </w:r>
+      <w:r>
+        <w:rPr>
+          <w:lang w:val="en-CA"/>
+        </w:rPr>
+        <w:t>C</w:t>
+      </w:r>
+      <w:r>
+        <w:rPr>
+          <w:lang w:val="en-CA"/>
+        </w:rPr>
+        <w:t>aprib</w:t>
+      </w:r>
+      <w:r>
+        <w:rPr>
+          <w:lang w:val="en-CA"/>
+        </w:rPr>
+        <w:t>2</w:t>
+      </w:r>
+      <w:bookmarkStart w:id="2" w:name="_GoBack"/>
+      <w:bookmarkEnd w:id="2"/>
+      <w:r>
+        <w:rPr>
+          <w:lang w:val="en-CA"/>
+        </w:rPr>
+        <w:t>01</w:t>
+      </w:r>
+      <w:r>
+        <w:rPr>
+          <w:lang w:val="en-CA"/>
+        </w:rPr>
+        <w:t>9</w:t>
+      </w:r>
+      <w:r>
+        <w:rPr>
+          <w:lang w:val="en-CA"/>
+        </w:rPr>
+        <w:t>.jar</w:t>
+      </w:r>
+    </w:p>
+    <w:p>
+      <w:pPr>
+        <w:pStyle w:val="Heading1"/>
+        <w:rPr>
+          <w:lang w:val="en-CA"/>
+        </w:rPr>
+      </w:pPr>
+      <w:r>
+        <w:rPr>
+          <w:lang w:val="en-CA"/>
+        </w:rPr>
         <w:lastRenderedPageBreak/>
-        <w:t>Start Caprib</w:t>
-      </w:r>
-    </w:p>
-    <w:p>
-      <w:pPr>
-        <w:jc w:val="both"/>
-        <w:rPr>
-          <w:lang w:val="en-CA"/>
-        </w:rPr>
-      </w:pPr>
-      <w:r>
-        <w:rPr>
-          <w:lang w:val="en-CA"/>
-        </w:rPr>
-        <w:t xml:space="preserve">Windows: double click in the </w:t>
-      </w:r>
-      <w:r>
-        <w:rPr>
-          <w:lang w:val="en-CA"/>
-        </w:rPr>
-        <w:t>C</w:t>
-      </w:r>
-      <w:r>
-        <w:rPr>
-          <w:lang w:val="en-CA"/>
-        </w:rPr>
-        <w:t>aprib</w:t>
-      </w:r>
-      <w:r>
-        <w:rPr>
-          <w:lang w:val="en-CA"/>
-        </w:rPr>
-        <w:t>2018</w:t>
-      </w:r>
-      <w:r>
-        <w:rPr>
-          <w:lang w:val="en-CA"/>
-        </w:rPr>
-        <w:t>.jar</w:t>
-      </w:r>
-    </w:p>
-    <w:p>
-      <w:pPr>
-        <w:jc w:val="both"/>
-        <w:rPr>
-          <w:lang w:val="en-CA"/>
-        </w:rPr>
-      </w:pPr>
-      <w:r>
-        <w:rPr>
-          <w:lang w:val="en-CA"/>
-        </w:rPr>
-        <w:t xml:space="preserve">Linux/Mac: type in the terminal: java –jar </w:t>
-      </w:r>
-      <w:r>
-        <w:rPr>
-          <w:lang w:val="en-CA"/>
-        </w:rPr>
-        <w:t>C</w:t>
-      </w:r>
-      <w:r>
-        <w:rPr>
-          <w:lang w:val="en-CA"/>
-        </w:rPr>
-        <w:t>aprib</w:t>
-      </w:r>
-      <w:r>
-        <w:rPr>
-          <w:lang w:val="en-CA"/>
-        </w:rPr>
-        <w:t>2018</w:t>
-      </w:r>
-      <w:r>
-        <w:rPr>
-          <w:lang w:val="en-CA"/>
-        </w:rPr>
-        <w:t>.jar</w:t>
+        <w:t>Troubleshooting</w:t>
+      </w:r>
+    </w:p>
+    <w:p>
+      <w:pPr>
+        <w:rPr>
+          <w:lang w:val="en-CA"/>
+        </w:rPr>
+      </w:pPr>
+      <w:r>
+        <w:rPr>
+          <w:lang w:val="en-CA"/>
+        </w:rPr>
+        <w:t xml:space="preserve"> </w:t>
+      </w:r>
+    </w:p>
+    <w:p>
+      <w:pPr>
+        <w:rPr>
+          <w:lang w:val="en-CA"/>
+        </w:rPr>
+      </w:pPr>
+      <w:r>
+        <w:rPr>
+          <w:lang w:val="en-CA"/>
+        </w:rPr>
+        <w:t xml:space="preserve">Sometimes the </w:t>
+      </w:r>
+      <w:r>
+        <w:rPr>
+          <w:lang w:val="en-CA"/>
+        </w:rPr>
+        <w:t>SSL Certificate Location on UNIX/Linux</w:t>
+      </w:r>
+      <w:r>
+        <w:rPr>
+          <w:lang w:val="en-CA"/>
+        </w:rPr>
+        <w:t xml:space="preserve"> is required</w:t>
+      </w:r>
+      <w:r>
+        <w:rPr>
+          <w:lang w:val="en-CA"/>
+        </w:rPr>
+        <w:t xml:space="preserve"> when you</w:t>
+      </w:r>
+      <w:r>
+        <w:rPr>
+          <w:lang w:val="en-CA"/>
+        </w:rPr>
+        <w:t xml:space="preserve"> </w:t>
+      </w:r>
+      <w:r>
+        <w:rPr>
+          <w:lang w:val="en-CA"/>
+        </w:rPr>
+        <w:t>do CDD NCBI queries. In order to fixed you must type:</w:t>
+      </w:r>
+    </w:p>
+    <w:p>
+      <w:pPr>
+        <w:rPr>
+          <w:lang w:val="en-CA"/>
+        </w:rPr>
+      </w:pPr>
+      <w:proofErr w:type="spellStart"/>
+      <w:proofErr w:type="gramStart"/>
+      <w:r>
+        <w:rPr>
+          <w:lang w:val="en-CA"/>
+        </w:rPr>
+        <w:t>sudo</w:t>
+      </w:r>
+      <w:proofErr w:type="spellEnd"/>
+      <w:proofErr w:type="gramEnd"/>
+      <w:r>
+        <w:rPr>
+          <w:lang w:val="en-CA"/>
+        </w:rPr>
+        <w:t xml:space="preserve"> </w:t>
+      </w:r>
+      <w:proofErr w:type="spellStart"/>
+      <w:r>
+        <w:rPr>
+          <w:lang w:val="en-CA"/>
+        </w:rPr>
+        <w:t>cpan</w:t>
+      </w:r>
+      <w:proofErr w:type="spellEnd"/>
+      <w:r>
+        <w:rPr>
+          <w:lang w:val="en-CA"/>
+        </w:rPr>
+        <w:t xml:space="preserve"> Mozilla::CA</w:t>
       </w:r>
     </w:p>
     <w:sectPr>
@@ -3240,7 +3289,7 @@
 </file>
 
 <file path=customXml/itemProps1.xml><?xml version="1.0" encoding="utf-8"?>
-<ds:datastoreItem xmlns:ds="http://schemas.openxmlformats.org/officeDocument/2006/customXml" ds:itemID="{17C3C47A-AFEF-4D97-A39C-7351EDC7995B}">
+<ds:datastoreItem xmlns:ds="http://schemas.openxmlformats.org/officeDocument/2006/customXml" ds:itemID="{F0476E09-C528-4DBE-AA71-23C18189C03C}">
   <ds:schemaRefs>
     <ds:schemaRef ds:uri="http://schemas.openxmlformats.org/officeDocument/2006/bibliography"/>
   </ds:schemaRefs>

</xml_diff>